<commit_message>
screenshots and github link added in single file
</commit_message>
<xml_diff>
--- a/module-1/Poudel_module 1.2.docx
+++ b/module-1/Poudel_module 1.2.docx
@@ -114,6 +114,133 @@
                   </pic:nvPicPr>
                   <pic:blipFill>
                     <a:blip r:embed="rId4"/>
+                    <a:srcRect/>
+                    <a:stretch>
+                      <a:fillRect/>
+                    </a:stretch>
+                  </pic:blipFill>
+                  <pic:spPr bwMode="auto">
+                    <a:xfrm>
+                      <a:off x="0" y="0"/>
+                      <a:ext cx="5943600" cy="3342296"/>
+                    </a:xfrm>
+                    <a:prstGeom prst="rect">
+                      <a:avLst/>
+                    </a:prstGeom>
+                    <a:noFill/>
+                    <a:ln w="9525">
+                      <a:noFill/>
+                      <a:miter lim="800000"/>
+                      <a:headEnd/>
+                      <a:tailEnd/>
+                    </a:ln>
+                  </pic:spPr>
+                </pic:pic>
+              </a:graphicData>
+            </a:graphic>
+          </wp:inline>
+        </w:drawing>
+      </w:r>
+    </w:p>
+    <w:p>
+      <w:r>
+        <w:rPr>
+          <w:noProof/>
+        </w:rPr>
+        <w:lastRenderedPageBreak/>
+        <w:drawing>
+          <wp:inline distT="0" distB="0" distL="0" distR="0">
+            <wp:extent cx="5943600" cy="3342296"/>
+            <wp:effectExtent l="19050" t="0" r="0" b="0"/>
+            <wp:docPr id="2" name="Picture 1" descr="C:\Users\pp\OneDrive\Pictures\Screenshots\Screenshot (13).png"/>
+            <wp:cNvGraphicFramePr>
+              <a:graphicFrameLocks xmlns:a="http://schemas.openxmlformats.org/drawingml/2006/main" noChangeAspect="1"/>
+            </wp:cNvGraphicFramePr>
+            <a:graphic xmlns:a="http://schemas.openxmlformats.org/drawingml/2006/main">
+              <a:graphicData uri="http://schemas.openxmlformats.org/drawingml/2006/picture">
+                <pic:pic xmlns:pic="http://schemas.openxmlformats.org/drawingml/2006/picture">
+                  <pic:nvPicPr>
+                    <pic:cNvPr id="0" name="Picture 1" descr="C:\Users\pp\OneDrive\Pictures\Screenshots\Screenshot (13).png"/>
+                    <pic:cNvPicPr>
+                      <a:picLocks noChangeAspect="1" noChangeArrowheads="1"/>
+                    </pic:cNvPicPr>
+                  </pic:nvPicPr>
+                  <pic:blipFill>
+                    <a:blip r:embed="rId5"/>
+                    <a:srcRect/>
+                    <a:stretch>
+                      <a:fillRect/>
+                    </a:stretch>
+                  </pic:blipFill>
+                  <pic:spPr bwMode="auto">
+                    <a:xfrm>
+                      <a:off x="0" y="0"/>
+                      <a:ext cx="5943600" cy="3342296"/>
+                    </a:xfrm>
+                    <a:prstGeom prst="rect">
+                      <a:avLst/>
+                    </a:prstGeom>
+                    <a:noFill/>
+                    <a:ln w="9525">
+                      <a:noFill/>
+                      <a:miter lim="800000"/>
+                      <a:headEnd/>
+                      <a:tailEnd/>
+                    </a:ln>
+                  </pic:spPr>
+                </pic:pic>
+              </a:graphicData>
+            </a:graphic>
+          </wp:inline>
+        </w:drawing>
+      </w:r>
+    </w:p>
+    <w:p>
+      <w:proofErr w:type="spellStart"/>
+      <w:r>
+        <w:t>Git</w:t>
+      </w:r>
+      <w:r>
+        <w:t>hub</w:t>
+      </w:r>
+      <w:proofErr w:type="spellEnd"/>
+      <w:r>
+        <w:t xml:space="preserve"> link: </w:t>
+      </w:r>
+      <w:hyperlink r:id="rId6" w:history="1">
+        <w:r>
+          <w:rPr>
+            <w:rStyle w:val="Hyperlink"/>
+          </w:rPr>
+          <w:t>https://github.com/punaram14/csd-310.git</w:t>
+        </w:r>
+      </w:hyperlink>
+    </w:p>
+    <w:p/>
+    <w:p>
+      <w:r>
+        <w:rPr>
+          <w:noProof/>
+        </w:rPr>
+        <w:drawing>
+          <wp:inline distT="0" distB="0" distL="0" distR="0">
+            <wp:extent cx="5943600" cy="3342296"/>
+            <wp:effectExtent l="19050" t="0" r="0" b="0"/>
+            <wp:docPr id="3" name="Picture 2"/>
+            <wp:cNvGraphicFramePr>
+              <a:graphicFrameLocks xmlns:a="http://schemas.openxmlformats.org/drawingml/2006/main" noChangeAspect="1"/>
+            </wp:cNvGraphicFramePr>
+            <a:graphic xmlns:a="http://schemas.openxmlformats.org/drawingml/2006/main">
+              <a:graphicData uri="http://schemas.openxmlformats.org/drawingml/2006/picture">
+                <pic:pic xmlns:pic="http://schemas.openxmlformats.org/drawingml/2006/picture">
+                  <pic:nvPicPr>
+                    <pic:cNvPr id="0" name="Picture 2"/>
+                    <pic:cNvPicPr>
+                      <a:picLocks noChangeAspect="1" noChangeArrowheads="1"/>
+                    </pic:cNvPicPr>
+                  </pic:nvPicPr>
+                  <pic:blipFill>
+                    <a:blip r:embed="rId7"/>
                     <a:srcRect/>
                     <a:stretch>
                       <a:fillRect/>
@@ -371,6 +498,17 @@
       <w:szCs w:val="16"/>
     </w:rPr>
   </w:style>
+  <w:style w:type="character" w:styleId="Hyperlink">
+    <w:name w:val="Hyperlink"/>
+    <w:basedOn w:val="DefaultParagraphFont"/>
+    <w:uiPriority w:val="99"/>
+    <w:unhideWhenUsed/>
+    <w:rsid w:val="00D10C15"/>
+    <w:rPr>
+      <w:color w:val="0000FF" w:themeColor="hyperlink"/>
+      <w:u w:val="single"/>
+    </w:rPr>
+  </w:style>
 </w:styles>
 </file>
 

</xml_diff>